<commit_message>
Update load balance documents
</commit_message>
<xml_diff>
--- a/doc/Nginx HTTP Load Balance.docx
+++ b/doc/Nginx HTTP Load Balance.docx
@@ -22,9 +22,6 @@
     <w:p>
       <w:pPr>
         <w:pStyle w:val="Heading1"/>
-        <w:rPr>
-          <w:rFonts w:hint="eastAsia"/>
-        </w:rPr>
       </w:pPr>
       <w:r>
         <w:rPr>
@@ -37,9 +34,6 @@
       <w:pPr>
         <w:pStyle w:val="BodyTextFirstIndent"/>
         <w:ind w:firstLine="420"/>
-        <w:rPr>
-          <w:rFonts w:hint="eastAsia"/>
-        </w:rPr>
       </w:pPr>
       <w:r>
         <w:rPr>
@@ -69,9 +63,6 @@
     <w:p>
       <w:pPr>
         <w:pStyle w:val="Heading1"/>
-        <w:rPr>
-          <w:rFonts w:hint="eastAsia"/>
-        </w:rPr>
       </w:pPr>
       <w:r>
         <w:rPr>
@@ -84,9 +75,6 @@
       <w:pPr>
         <w:pStyle w:val="BodyTextFirstIndent"/>
         <w:ind w:firstLine="420"/>
-        <w:rPr>
-          <w:rFonts w:hint="eastAsia"/>
-        </w:rPr>
       </w:pPr>
       <w:r>
         <w:rPr>
@@ -122,15 +110,30 @@
         <w:rPr>
           <w:rFonts w:hint="eastAsia"/>
         </w:rPr>
+        <w:t>（</w:t>
+      </w:r>
+      <w:r>
+        <w:rPr>
+          <w:rFonts w:hint="eastAsia"/>
+        </w:rPr>
+        <w:t>WRR</w:t>
+      </w:r>
+      <w:r>
+        <w:rPr>
+          <w:rFonts w:hint="eastAsia"/>
+        </w:rPr>
+        <w:t>）</w:t>
+      </w:r>
+      <w:r>
+        <w:rPr>
+          <w:rFonts w:hint="eastAsia"/>
+        </w:rPr>
         <w:t>算法。</w:t>
       </w:r>
     </w:p>
     <w:p>
       <w:pPr>
         <w:pStyle w:val="Heading2"/>
-        <w:rPr>
-          <w:rFonts w:hint="eastAsia"/>
-        </w:rPr>
       </w:pPr>
       <w:r>
         <w:rPr>
@@ -142,9 +145,6 @@
     <w:p>
       <w:pPr>
         <w:ind w:left="420"/>
-        <w:rPr>
-          <w:rFonts w:hint="eastAsia"/>
-        </w:rPr>
       </w:pPr>
       <w:r>
         <w:rPr>
@@ -195,6 +195,11 @@
           </wp:anchor>
         </w:drawing>
       </w:r>
+    </w:p>
+    <w:p>
+      <w:pPr>
+        <w:ind w:left="420"/>
+      </w:pPr>
       <w:r>
         <w:rPr>
           <w:rFonts w:hint="eastAsia"/>
@@ -229,9 +234,6 @@
     <w:p>
       <w:pPr>
         <w:ind w:left="420"/>
-        <w:rPr>
-          <w:rFonts w:hint="eastAsia"/>
-        </w:rPr>
       </w:pPr>
       <w:r>
         <w:rPr>
@@ -255,9 +257,6 @@
     <w:p>
       <w:pPr>
         <w:ind w:left="420"/>
-        <w:rPr>
-          <w:rFonts w:hint="eastAsia"/>
-        </w:rPr>
       </w:pPr>
       <w:r>
         <w:rPr>
@@ -275,9 +274,6 @@
     <w:p>
       <w:pPr>
         <w:ind w:left="420"/>
-        <w:rPr>
-          <w:rFonts w:hint="eastAsia"/>
-        </w:rPr>
       </w:pPr>
       <w:r>
         <w:rPr>
@@ -318,10 +314,85 @@
     </w:p>
     <w:p>
       <w:pPr>
+        <w:ind w:left="420"/>
+      </w:pPr>
+      <w:r>
+        <w:rPr>
+          <w:rFonts w:hint="eastAsia"/>
+        </w:rPr>
+        <w:t>ngx_http_upstream_rr_peer_t</w:t>
+      </w:r>
+      <w:r>
+        <w:rPr>
+          <w:rFonts w:hint="eastAsia"/>
+        </w:rPr>
+        <w:t>代表一台上游服务器，包含</w:t>
+      </w:r>
+      <w:r>
+        <w:rPr>
+          <w:rFonts w:hint="eastAsia"/>
+        </w:rPr>
+        <w:t>address</w:t>
+      </w:r>
+      <w:r>
+        <w:rPr>
+          <w:rFonts w:hint="eastAsia"/>
+        </w:rPr>
+        <w:t>和权重信息。</w:t>
+      </w:r>
+    </w:p>
+    <w:p>
+      <w:pPr>
+        <w:ind w:left="420"/>
+      </w:pPr>
+      <w:r>
+        <w:rPr>
+          <w:rFonts w:hint="eastAsia"/>
+        </w:rPr>
+        <w:t>ngx_http_upstream_rr_peers_t</w:t>
+      </w:r>
+      <w:r>
+        <w:rPr>
+          <w:rFonts w:hint="eastAsia"/>
+        </w:rPr>
+        <w:t>代表一个上游服务器群，包含一个</w:t>
+      </w:r>
+      <w:r>
+        <w:rPr>
+          <w:rFonts w:hint="eastAsia"/>
+        </w:rPr>
+        <w:t>ngx_http_upstream_rr_peer_t</w:t>
+      </w:r>
+      <w:r>
+        <w:rPr>
+          <w:rFonts w:hint="eastAsia"/>
+        </w:rPr>
+        <w:t>数组。</w:t>
+      </w:r>
+    </w:p>
+    <w:p>
+      <w:pPr>
+        <w:ind w:left="420"/>
+      </w:pPr>
+      <w:r>
+        <w:t>N</w:t>
+      </w:r>
+      <w:r>
+        <w:rPr>
+          <w:rFonts w:hint="eastAsia"/>
+        </w:rPr>
+        <w:t>gx_http_upstream_rr_peer_data_t</w:t>
+      </w:r>
+      <w:r>
+        <w:rPr>
+          <w:rFonts w:hint="eastAsia"/>
+        </w:rPr>
+        <w:t>执行负载均衡的数据结构。</w:t>
+      </w:r>
+    </w:p>
+    <w:p>
+      <w:pPr>
         <w:pStyle w:val="Heading2"/>
-        <w:rPr>
-          <w:rFonts w:hint="eastAsia"/>
-        </w:rPr>
       </w:pPr>
       <w:r>
         <w:rPr>
@@ -338,10 +409,226 @@
     </w:p>
     <w:p>
       <w:pPr>
+        <w:pStyle w:val="BodyTextFirstIndent"/>
+        <w:ind w:firstLine="420"/>
+      </w:pPr>
+      <w:r>
+        <w:rPr>
+          <w:rFonts w:hint="eastAsia"/>
+          <w:noProof/>
+        </w:rPr>
+        <w:drawing>
+          <wp:anchor distT="0" distB="0" distL="114300" distR="114300" simplePos="0" relativeHeight="251659264" behindDoc="0" locked="0" layoutInCell="1" allowOverlap="1">
+            <wp:simplePos x="0" y="0"/>
+            <wp:positionH relativeFrom="column">
+              <wp:posOffset>285750</wp:posOffset>
+            </wp:positionH>
+            <wp:positionV relativeFrom="paragraph">
+              <wp:posOffset>-3009900</wp:posOffset>
+            </wp:positionV>
+            <wp:extent cx="4181475" cy="3200400"/>
+            <wp:effectExtent l="19050" t="0" r="9525" b="0"/>
+            <wp:wrapTopAndBottom/>
+            <wp:docPr id="2" name="Picture 1" descr="http_round_robin_algorithm.png"/>
+            <wp:cNvGraphicFramePr>
+              <a:graphicFrameLocks xmlns:a="http://schemas.openxmlformats.org/drawingml/2006/main" noChangeAspect="1"/>
+            </wp:cNvGraphicFramePr>
+            <a:graphic xmlns:a="http://schemas.openxmlformats.org/drawingml/2006/main">
+              <a:graphicData uri="http://schemas.openxmlformats.org/drawingml/2006/picture">
+                <pic:pic xmlns:pic="http://schemas.openxmlformats.org/drawingml/2006/picture">
+                  <pic:nvPicPr>
+                    <pic:cNvPr id="0" name="http_round_robin_algorithm.png"/>
+                    <pic:cNvPicPr/>
+                  </pic:nvPicPr>
+                  <pic:blipFill>
+                    <a:blip r:embed="rId6" cstate="print"/>
+                    <a:stretch>
+                      <a:fillRect/>
+                    </a:stretch>
+                  </pic:blipFill>
+                  <pic:spPr>
+                    <a:xfrm>
+                      <a:off x="0" y="0"/>
+                      <a:ext cx="4181475" cy="3200400"/>
+                    </a:xfrm>
+                    <a:prstGeom prst="rect">
+                      <a:avLst/>
+                    </a:prstGeom>
+                  </pic:spPr>
+                </pic:pic>
+              </a:graphicData>
+            </a:graphic>
+          </wp:anchor>
+        </w:drawing>
+      </w:r>
+    </w:p>
+    <w:p>
+      <w:pPr>
+        <w:pStyle w:val="BodyTextFirstIndent"/>
+        <w:ind w:firstLine="420"/>
+      </w:pPr>
+      <w:r>
+        <w:rPr>
+          <w:rFonts w:hint="eastAsia"/>
+        </w:rPr>
+        <w:t>算法伪码如下：</w:t>
+      </w:r>
+    </w:p>
+    <w:p>
+      <w:pPr>
+        <w:pStyle w:val="BodyTextFirstIndent"/>
+        <w:ind w:firstLine="420"/>
+      </w:pPr>
+      <w:r>
+        <w:rPr>
+          <w:rFonts w:hint="eastAsia"/>
+        </w:rPr>
+        <w:t>FOR</w:t>
+      </w:r>
+      <w:r>
+        <w:rPr>
+          <w:rFonts w:hint="eastAsia"/>
+        </w:rPr>
+        <w:t xml:space="preserve"> </w:t>
+      </w:r>
+      <w:r>
+        <w:rPr>
+          <w:rFonts w:hint="eastAsia"/>
+        </w:rPr>
+        <w:t>EACH</w:t>
+      </w:r>
+      <w:r>
+        <w:rPr>
+          <w:rFonts w:hint="eastAsia"/>
+        </w:rPr>
+        <w:t xml:space="preserve"> peer </w:t>
+      </w:r>
+      <w:r>
+        <w:rPr>
+          <w:rFonts w:hint="eastAsia"/>
+        </w:rPr>
+        <w:t>IN</w:t>
+      </w:r>
+      <w:r>
+        <w:rPr>
+          <w:rFonts w:hint="eastAsia"/>
+        </w:rPr>
+        <w:t xml:space="preserve"> peers :</w:t>
+      </w:r>
+    </w:p>
+    <w:p>
+      <w:pPr>
+        <w:pStyle w:val="BodyTextFirstIndent"/>
+        <w:ind w:firstLine="420"/>
+      </w:pPr>
+      <w:r>
+        <w:rPr>
+          <w:rFonts w:hint="eastAsia"/>
+        </w:rPr>
+        <w:tab/>
+        <w:t>peer.current_weight += peer.effective_weight</w:t>
+      </w:r>
+    </w:p>
+    <w:p>
+      <w:pPr>
+        <w:pStyle w:val="BodyTextFirstIndent"/>
+        <w:ind w:firstLine="420"/>
+      </w:pPr>
+      <w:r>
+        <w:rPr>
+          <w:rFonts w:hint="eastAsia"/>
+        </w:rPr>
+        <w:tab/>
+      </w:r>
+      <w:r>
+        <w:rPr>
+          <w:rFonts w:hint="eastAsia"/>
+        </w:rPr>
+        <w:t>IF</w:t>
+      </w:r>
+      <w:r>
+        <w:rPr>
+          <w:rFonts w:hint="eastAsia"/>
+        </w:rPr>
+        <w:t xml:space="preserve"> peer</w:t>
+      </w:r>
+      <w:r>
+        <w:rPr>
+          <w:rFonts w:hint="eastAsia"/>
+        </w:rPr>
+        <w:t>.current_weight is heaviest :</w:t>
+      </w:r>
+    </w:p>
+    <w:p>
+      <w:pPr>
+        <w:pStyle w:val="BodyTextFirstIndent"/>
+        <w:ind w:firstLine="420"/>
+      </w:pPr>
+      <w:r>
+        <w:rPr>
+          <w:rFonts w:hint="eastAsia"/>
+        </w:rPr>
+        <w:tab/>
+      </w:r>
+      <w:r>
+        <w:rPr>
+          <w:rFonts w:hint="eastAsia"/>
+        </w:rPr>
+        <w:tab/>
+        <w:t>best = peer</w:t>
+      </w:r>
+    </w:p>
+    <w:p>
+      <w:pPr>
+        <w:pStyle w:val="BodyTextFirstIndent"/>
+        <w:ind w:left="420" w:firstLine="420"/>
+      </w:pPr>
+      <w:r>
+        <w:rPr>
+          <w:rFonts w:hint="eastAsia"/>
+        </w:rPr>
+        <w:t>ENDIF</w:t>
+      </w:r>
+    </w:p>
+    <w:p>
+      <w:pPr>
+        <w:pStyle w:val="BodyTextFirstIndent"/>
+        <w:ind w:firstLine="420"/>
+      </w:pPr>
+      <w:r>
+        <w:rPr>
+          <w:rFonts w:hint="eastAsia"/>
+        </w:rPr>
+        <w:t>ENDFOR</w:t>
+      </w:r>
+    </w:p>
+    <w:p>
+      <w:pPr>
+        <w:pStyle w:val="BodyTextFirstIndent"/>
+        <w:ind w:firstLine="420"/>
+      </w:pPr>
+      <w:r>
+        <w:rPr>
+          <w:rFonts w:hint="eastAsia"/>
+        </w:rPr>
+        <w:t>best.current_weight -= total_weight</w:t>
+      </w:r>
+    </w:p>
+    <w:p>
+      <w:pPr>
+        <w:pStyle w:val="BodyTextFirstIndent"/>
+        <w:ind w:firstLine="420"/>
+      </w:pPr>
+      <w:r>
+        <w:rPr>
+          <w:rFonts w:hint="eastAsia"/>
+        </w:rPr>
+        <w:t>RETURN best</w:t>
+      </w:r>
+    </w:p>
+    <w:p>
+      <w:pPr>
         <w:pStyle w:val="Heading2"/>
-        <w:rPr>
-          <w:rFonts w:hint="eastAsia"/>
-        </w:rPr>
       </w:pPr>
       <w:r>
         <w:rPr>
@@ -352,10 +639,51 @@
     </w:p>
     <w:p>
       <w:pPr>
+        <w:pStyle w:val="BodyTextFirstIndent"/>
+        <w:ind w:firstLine="420"/>
+      </w:pPr>
+      <w:r>
+        <w:rPr>
+          <w:rFonts w:hint="eastAsia"/>
+        </w:rPr>
+        <w:t>ngx_http_upstream_connect()</w:t>
+      </w:r>
+      <w:r>
+        <w:sym w:font="Wingdings" w:char="F0E0"/>
+      </w:r>
+      <w:r>
+        <w:rPr>
+          <w:rFonts w:hint="eastAsia"/>
+        </w:rPr>
+        <w:t>ngx_event_connect_peer()</w:t>
+      </w:r>
+      <w:r>
+        <w:sym w:font="Wingdings" w:char="F0E0"/>
+      </w:r>
+      <w:r>
+        <w:rPr>
+          <w:rFonts w:hint="eastAsia"/>
+        </w:rPr>
+        <w:t>ngx_http_upstream_get_round_robin_peer()</w:t>
+      </w:r>
+    </w:p>
+    <w:p>
+      <w:pPr>
+        <w:pStyle w:val="Heading2"/>
+        <w:rPr>
+          <w:rFonts w:hint="eastAsia"/>
+        </w:rPr>
+      </w:pPr>
+      <w:r>
+        <w:rPr>
+          <w:rFonts w:hint="eastAsia"/>
+        </w:rPr>
+        <w:t>容错处理</w:t>
+      </w:r>
+    </w:p>
+    <w:p>
+      <w:pPr>
         <w:pStyle w:val="Heading1"/>
-        <w:rPr>
-          <w:rFonts w:hint="eastAsia"/>
-        </w:rPr>
       </w:pPr>
       <w:r>
         <w:rPr>
@@ -372,6 +700,458 @@
     </w:p>
     <w:p>
       <w:pPr>
+        <w:pStyle w:val="BodyTextFirstIndent"/>
+        <w:ind w:firstLine="420"/>
+      </w:pPr>
+      <w:r>
+        <w:rPr>
+          <w:rFonts w:hint="eastAsia"/>
+        </w:rPr>
+        <w:t>IP Hash</w:t>
+      </w:r>
+      <w:r>
+        <w:rPr>
+          <w:rFonts w:hint="eastAsia"/>
+        </w:rPr>
+        <w:t>根据</w:t>
+      </w:r>
+      <w:r>
+        <w:rPr>
+          <w:rFonts w:hint="eastAsia"/>
+        </w:rPr>
+        <w:t>Client</w:t>
+      </w:r>
+      <w:r>
+        <w:rPr>
+          <w:rFonts w:hint="eastAsia"/>
+        </w:rPr>
+        <w:t>的</w:t>
+      </w:r>
+      <w:r>
+        <w:rPr>
+          <w:rFonts w:hint="eastAsia"/>
+        </w:rPr>
+        <w:t>IP</w:t>
+      </w:r>
+      <w:r>
+        <w:rPr>
+          <w:rFonts w:hint="eastAsia"/>
+        </w:rPr>
+        <w:t>地址选择上游服务器</w:t>
+      </w:r>
+      <w:r>
+        <w:rPr>
+          <w:rFonts w:hint="eastAsia"/>
+        </w:rPr>
+        <w:t>，保证相同</w:t>
+      </w:r>
+      <w:r>
+        <w:rPr>
+          <w:rFonts w:hint="eastAsia"/>
+        </w:rPr>
+        <w:t>Client IP</w:t>
+      </w:r>
+      <w:r>
+        <w:rPr>
+          <w:rFonts w:hint="eastAsia"/>
+        </w:rPr>
+        <w:t>地址的不同请求被分配到同一个上游服务器</w:t>
+      </w:r>
+      <w:r>
+        <w:rPr>
+          <w:rFonts w:hint="eastAsia"/>
+        </w:rPr>
+        <w:t>。</w:t>
+      </w:r>
+    </w:p>
+    <w:p>
+      <w:pPr>
+        <w:pStyle w:val="BodyTextFirstIndent"/>
+        <w:ind w:firstLine="420"/>
+      </w:pPr>
+    </w:p>
+    <w:p>
+      <w:pPr>
+        <w:pStyle w:val="Heading2"/>
+      </w:pPr>
+      <w:r>
+        <w:rPr>
+          <w:rFonts w:hint="eastAsia"/>
+        </w:rPr>
+        <w:t>数据结构</w:t>
+      </w:r>
+    </w:p>
+    <w:p>
+      <w:pPr>
+        <w:pStyle w:val="BodyTextFirstIndent"/>
+        <w:ind w:firstLine="420"/>
+      </w:pPr>
+      <w:r>
+        <w:rPr>
+          <w:rFonts w:hint="eastAsia"/>
+          <w:noProof/>
+        </w:rPr>
+        <w:drawing>
+          <wp:anchor distT="0" distB="0" distL="114300" distR="114300" simplePos="0" relativeHeight="251660288" behindDoc="0" locked="0" layoutInCell="1" allowOverlap="1">
+            <wp:simplePos x="0" y="0"/>
+            <wp:positionH relativeFrom="column">
+              <wp:posOffset>285750</wp:posOffset>
+            </wp:positionH>
+            <wp:positionV relativeFrom="paragraph">
+              <wp:posOffset>-7591425</wp:posOffset>
+            </wp:positionV>
+            <wp:extent cx="11963400" cy="7781925"/>
+            <wp:effectExtent l="19050" t="0" r="0" b="0"/>
+            <wp:wrapTopAndBottom/>
+            <wp:docPr id="3" name="Picture 2" descr="http_load_balance_ip_hash.png"/>
+            <wp:cNvGraphicFramePr>
+              <a:graphicFrameLocks xmlns:a="http://schemas.openxmlformats.org/drawingml/2006/main" noChangeAspect="1"/>
+            </wp:cNvGraphicFramePr>
+            <a:graphic xmlns:a="http://schemas.openxmlformats.org/drawingml/2006/main">
+              <a:graphicData uri="http://schemas.openxmlformats.org/drawingml/2006/picture">
+                <pic:pic xmlns:pic="http://schemas.openxmlformats.org/drawingml/2006/picture">
+                  <pic:nvPicPr>
+                    <pic:cNvPr id="0" name="http_load_balance_ip_hash.png"/>
+                    <pic:cNvPicPr/>
+                  </pic:nvPicPr>
+                  <pic:blipFill>
+                    <a:blip r:embed="rId7" cstate="print"/>
+                    <a:stretch>
+                      <a:fillRect/>
+                    </a:stretch>
+                  </pic:blipFill>
+                  <pic:spPr>
+                    <a:xfrm>
+                      <a:off x="0" y="0"/>
+                      <a:ext cx="11963400" cy="7781925"/>
+                    </a:xfrm>
+                    <a:prstGeom prst="rect">
+                      <a:avLst/>
+                    </a:prstGeom>
+                  </pic:spPr>
+                </pic:pic>
+              </a:graphicData>
+            </a:graphic>
+          </wp:anchor>
+        </w:drawing>
+      </w:r>
+    </w:p>
+    <w:p>
+      <w:pPr>
+        <w:pStyle w:val="Heading2"/>
+      </w:pPr>
+      <w:r>
+        <w:rPr>
+          <w:rFonts w:hint="eastAsia"/>
+        </w:rPr>
+        <w:t>算法实现</w:t>
+      </w:r>
+    </w:p>
+    <w:p>
+      <w:pPr>
+        <w:pStyle w:val="Heading3"/>
+      </w:pPr>
+      <w:r>
+        <w:rPr>
+          <w:rFonts w:hint="eastAsia"/>
+        </w:rPr>
+        <w:t>IP</w:t>
+      </w:r>
+      <w:r>
+        <w:rPr>
+          <w:rFonts w:hint="eastAsia"/>
+        </w:rPr>
+        <w:t>地址</w:t>
+      </w:r>
+      <w:r>
+        <w:rPr>
+          <w:rFonts w:hint="eastAsia"/>
+        </w:rPr>
+        <w:t>HASH</w:t>
+      </w:r>
+    </w:p>
+    <w:p>
+      <w:pPr>
+        <w:pStyle w:val="BodyTextFirstIndent"/>
+        <w:ind w:firstLine="420"/>
+      </w:pPr>
+      <w:r>
+        <w:rPr>
+          <w:rFonts w:hint="eastAsia"/>
+        </w:rPr>
+        <w:t>hash = 89</w:t>
+      </w:r>
+    </w:p>
+    <w:p>
+      <w:pPr>
+        <w:pStyle w:val="BodyTextFirstIndent"/>
+        <w:ind w:firstLine="420"/>
+      </w:pPr>
+      <w:r>
+        <w:t>F</w:t>
+      </w:r>
+      <w:r>
+        <w:rPr>
+          <w:rFonts w:hint="eastAsia"/>
+        </w:rPr>
+        <w:t xml:space="preserve">OR </w:t>
+      </w:r>
+      <w:r>
+        <w:rPr>
+          <w:rFonts w:hint="eastAsia"/>
+        </w:rPr>
+        <w:t xml:space="preserve">EACH </w:t>
+      </w:r>
+      <w:r>
+        <w:rPr>
+          <w:rFonts w:hint="eastAsia"/>
+        </w:rPr>
+        <w:t xml:space="preserve">3 bytes </w:t>
+      </w:r>
+      <w:r>
+        <w:rPr>
+          <w:rFonts w:hint="eastAsia"/>
+        </w:rPr>
+        <w:t>IN</w:t>
+      </w:r>
+      <w:r>
+        <w:rPr>
+          <w:rFonts w:hint="eastAsia"/>
+        </w:rPr>
+        <w:t xml:space="preserve"> ip</w:t>
+      </w:r>
+      <w:r>
+        <w:rPr>
+          <w:rFonts w:hint="eastAsia"/>
+        </w:rPr>
+        <w:t>_</w:t>
+      </w:r>
+      <w:r>
+        <w:rPr>
+          <w:rFonts w:hint="eastAsia"/>
+        </w:rPr>
+        <w:t>address</w:t>
+      </w:r>
+      <w:r>
+        <w:rPr>
+          <w:rFonts w:hint="eastAsia"/>
+        </w:rPr>
+        <w:t xml:space="preserve"> </w:t>
+      </w:r>
+      <w:r>
+        <w:rPr>
+          <w:rFonts w:hint="eastAsia"/>
+        </w:rPr>
+        <w:t>:</w:t>
+      </w:r>
+    </w:p>
+    <w:p>
+      <w:pPr>
+        <w:pStyle w:val="BodyTextFirstIndent"/>
+        <w:ind w:firstLine="420"/>
+      </w:pPr>
+      <w:r>
+        <w:rPr>
+          <w:rFonts w:hint="eastAsia"/>
+        </w:rPr>
+        <w:tab/>
+      </w:r>
+      <w:r>
+        <w:t xml:space="preserve">hash = (hash * 113 + </w:t>
+      </w:r>
+      <w:r>
+        <w:rPr>
+          <w:rFonts w:hint="eastAsia"/>
+        </w:rPr>
+        <w:t>byte</w:t>
+      </w:r>
+      <w:r>
+        <w:t>) % 6271;</w:t>
+      </w:r>
+    </w:p>
+    <w:p>
+      <w:pPr>
+        <w:pStyle w:val="BodyTextFirstIndent"/>
+        <w:ind w:firstLine="420"/>
+      </w:pPr>
+      <w:r>
+        <w:rPr>
+          <w:rFonts w:hint="eastAsia"/>
+        </w:rPr>
+        <w:t>ENDFOR</w:t>
+      </w:r>
+    </w:p>
+    <w:p>
+      <w:pPr>
+        <w:pStyle w:val="BodyTextFirstIndent"/>
+        <w:ind w:firstLine="420"/>
+      </w:pPr>
+      <w:r>
+        <w:rPr>
+          <w:rFonts w:hint="eastAsia"/>
+        </w:rPr>
+        <w:t>RETURN hash</w:t>
+      </w:r>
+    </w:p>
+    <w:p>
+      <w:pPr>
+        <w:pStyle w:val="Heading3"/>
+      </w:pPr>
+      <w:r>
+        <w:rPr>
+          <w:rFonts w:hint="eastAsia"/>
+        </w:rPr>
+        <w:t>无权重</w:t>
+      </w:r>
+    </w:p>
+    <w:p>
+      <w:pPr>
+        <w:pStyle w:val="BodyTextFirstIndent"/>
+        <w:ind w:firstLine="420"/>
+      </w:pPr>
+      <w:r>
+        <w:rPr>
+          <w:rFonts w:hint="eastAsia"/>
+        </w:rPr>
+        <w:t>index</w:t>
+      </w:r>
+      <w:r>
+        <w:t xml:space="preserve"> </w:t>
+      </w:r>
+      <w:r>
+        <w:rPr>
+          <w:rFonts w:hint="eastAsia"/>
+        </w:rPr>
+        <w:t>= hash % number</w:t>
+      </w:r>
+    </w:p>
+    <w:p>
+      <w:pPr>
+        <w:pStyle w:val="BodyTextFirstIndent"/>
+        <w:ind w:firstLine="420"/>
+      </w:pPr>
+      <w:r>
+        <w:rPr>
+          <w:rFonts w:hint="eastAsia"/>
+        </w:rPr>
+        <w:t>RETURN peers[index]</w:t>
+      </w:r>
+    </w:p>
+    <w:p>
+      <w:pPr>
+        <w:pStyle w:val="Heading3"/>
+      </w:pPr>
+      <w:r>
+        <w:rPr>
+          <w:rFonts w:hint="eastAsia"/>
+        </w:rPr>
+        <w:t>有权重</w:t>
+      </w:r>
+    </w:p>
+    <w:p>
+      <w:pPr>
+        <w:pStyle w:val="BodyTextFirstIndent"/>
+        <w:ind w:firstLine="420"/>
+      </w:pPr>
+      <w:r>
+        <w:rPr>
+          <w:rFonts w:hint="eastAsia"/>
+        </w:rPr>
+        <w:t>w = hash % total_weight</w:t>
+      </w:r>
+    </w:p>
+    <w:p>
+      <w:pPr>
+        <w:pStyle w:val="BodyTextFirstIndent"/>
+        <w:ind w:firstLine="420"/>
+      </w:pPr>
+      <w:r>
+        <w:rPr>
+          <w:rFonts w:hint="eastAsia"/>
+        </w:rPr>
+        <w:t>FOR EACH peer IN peers :</w:t>
+      </w:r>
+    </w:p>
+    <w:p>
+      <w:pPr>
+        <w:pStyle w:val="BodyTextFirstIndent"/>
+        <w:ind w:firstLine="420"/>
+      </w:pPr>
+      <w:r>
+        <w:rPr>
+          <w:rFonts w:hint="eastAsia"/>
+        </w:rPr>
+        <w:tab/>
+        <w:t>w -= peer.weight</w:t>
+      </w:r>
+    </w:p>
+    <w:p>
+      <w:pPr>
+        <w:pStyle w:val="BodyTextFirstIndent"/>
+        <w:ind w:firstLine="420"/>
+      </w:pPr>
+      <w:r>
+        <w:rPr>
+          <w:rFonts w:hint="eastAsia"/>
+        </w:rPr>
+        <w:tab/>
+      </w:r>
+      <w:r>
+        <w:t>I</w:t>
+      </w:r>
+      <w:r>
+        <w:rPr>
+          <w:rFonts w:hint="eastAsia"/>
+        </w:rPr>
+        <w:t>F w &lt; 0 :</w:t>
+      </w:r>
+    </w:p>
+    <w:p>
+      <w:pPr>
+        <w:pStyle w:val="BodyTextFirstIndent"/>
+        <w:ind w:firstLine="420"/>
+      </w:pPr>
+      <w:r>
+        <w:rPr>
+          <w:rFonts w:hint="eastAsia"/>
+        </w:rPr>
+        <w:tab/>
+      </w:r>
+      <w:r>
+        <w:rPr>
+          <w:rFonts w:hint="eastAsia"/>
+        </w:rPr>
+        <w:tab/>
+        <w:t>RETURN peer</w:t>
+      </w:r>
+    </w:p>
+    <w:p>
+      <w:pPr>
+        <w:pStyle w:val="BodyTextFirstIndent"/>
+        <w:ind w:firstLine="420"/>
+      </w:pPr>
+      <w:r>
+        <w:rPr>
+          <w:rFonts w:hint="eastAsia"/>
+        </w:rPr>
+        <w:tab/>
+        <w:t>ENDIF</w:t>
+      </w:r>
+    </w:p>
+    <w:p>
+      <w:pPr>
+        <w:pStyle w:val="BodyTextFirstIndent"/>
+        <w:ind w:firstLine="420"/>
+      </w:pPr>
+      <w:r>
+        <w:rPr>
+          <w:rFonts w:hint="eastAsia"/>
+        </w:rPr>
+        <w:t>ENDFOR</w:t>
+      </w:r>
+    </w:p>
+    <w:p>
+      <w:pPr>
         <w:pStyle w:val="Heading1"/>
       </w:pPr>
       <w:r>
@@ -385,6 +1165,433 @@
           <w:rFonts w:hint="eastAsia"/>
         </w:rPr>
         <w:t xml:space="preserve"> Conn</w:t>
+      </w:r>
+    </w:p>
+    <w:p>
+      <w:pPr>
+        <w:pStyle w:val="BodyTextFirstIndent"/>
+        <w:ind w:firstLine="420"/>
+      </w:pPr>
+      <w:r>
+        <w:rPr>
+          <w:rFonts w:hint="eastAsia"/>
+        </w:rPr>
+        <w:t>略</w:t>
+      </w:r>
+    </w:p>
+    <w:p>
+      <w:pPr>
+        <w:pStyle w:val="Heading1"/>
+      </w:pPr>
+      <w:r>
+        <w:rPr>
+          <w:rFonts w:hint="eastAsia"/>
+        </w:rPr>
+        <w:t>自定义策略</w:t>
+      </w:r>
+    </w:p>
+    <w:p>
+      <w:pPr>
+        <w:pStyle w:val="BodyTextFirstIndent"/>
+        <w:tabs>
+          <w:tab w:val="left" w:pos="7095"/>
+        </w:tabs>
+        <w:ind w:firstLine="420"/>
+      </w:pPr>
+      <w:r>
+        <w:rPr>
+          <w:rFonts w:hint="eastAsia"/>
+        </w:rPr>
+        <w:t>从上述几个策略的实现，我们可以看出</w:t>
+      </w:r>
+      <w:r>
+        <w:rPr>
+          <w:rFonts w:hint="eastAsia"/>
+        </w:rPr>
+        <w:t>Load Balance</w:t>
+      </w:r>
+      <w:r>
+        <w:rPr>
+          <w:rFonts w:hint="eastAsia"/>
+        </w:rPr>
+        <w:t>框架和接口。</w:t>
+      </w:r>
+      <w:r>
+        <w:tab/>
+      </w:r>
+    </w:p>
+    <w:p>
+      <w:pPr>
+        <w:pStyle w:val="Heading2"/>
+      </w:pPr>
+      <w:r>
+        <w:rPr>
+          <w:rFonts w:hint="eastAsia"/>
+        </w:rPr>
+        <w:t>一个框架</w:t>
+      </w:r>
+    </w:p>
+    <w:p>
+      <w:pPr>
+        <w:pStyle w:val="BodyTextFirstIndent"/>
+        <w:ind w:firstLine="420"/>
+      </w:pPr>
+    </w:p>
+    <w:p>
+      <w:pPr>
+        <w:pStyle w:val="Heading2"/>
+      </w:pPr>
+      <w:r>
+        <w:rPr>
+          <w:noProof/>
+        </w:rPr>
+        <w:drawing>
+          <wp:anchor distT="0" distB="0" distL="114300" distR="114300" simplePos="0" relativeHeight="251661312" behindDoc="0" locked="0" layoutInCell="1" allowOverlap="1">
+            <wp:simplePos x="0" y="0"/>
+            <wp:positionH relativeFrom="column">
+              <wp:posOffset>285750</wp:posOffset>
+            </wp:positionH>
+            <wp:positionV relativeFrom="paragraph">
+              <wp:posOffset>-3838575</wp:posOffset>
+            </wp:positionV>
+            <wp:extent cx="7696200" cy="4029075"/>
+            <wp:effectExtent l="19050" t="0" r="0" b="0"/>
+            <wp:wrapTopAndBottom/>
+            <wp:docPr id="4" name="Picture 3" descr="http_load_balance_interface.png"/>
+            <wp:cNvGraphicFramePr>
+              <a:graphicFrameLocks xmlns:a="http://schemas.openxmlformats.org/drawingml/2006/main" noChangeAspect="1"/>
+            </wp:cNvGraphicFramePr>
+            <a:graphic xmlns:a="http://schemas.openxmlformats.org/drawingml/2006/main">
+              <a:graphicData uri="http://schemas.openxmlformats.org/drawingml/2006/picture">
+                <pic:pic xmlns:pic="http://schemas.openxmlformats.org/drawingml/2006/picture">
+                  <pic:nvPicPr>
+                    <pic:cNvPr id="0" name="http_load_balance_interface.png"/>
+                    <pic:cNvPicPr/>
+                  </pic:nvPicPr>
+                  <pic:blipFill>
+                    <a:blip r:embed="rId8" cstate="print"/>
+                    <a:stretch>
+                      <a:fillRect/>
+                    </a:stretch>
+                  </pic:blipFill>
+                  <pic:spPr>
+                    <a:xfrm>
+                      <a:off x="0" y="0"/>
+                      <a:ext cx="7696200" cy="4029075"/>
+                    </a:xfrm>
+                    <a:prstGeom prst="rect">
+                      <a:avLst/>
+                    </a:prstGeom>
+                  </pic:spPr>
+                </pic:pic>
+              </a:graphicData>
+            </a:graphic>
+          </wp:anchor>
+        </w:drawing>
+      </w:r>
+      <w:r>
+        <w:rPr>
+          <w:rFonts w:hint="eastAsia"/>
+        </w:rPr>
+        <w:t>四个接口</w:t>
+      </w:r>
+    </w:p>
+    <w:p>
+      <w:pPr>
+        <w:pStyle w:val="BodyTextFirstIndent"/>
+        <w:numPr>
+          <w:ilvl w:val="0"/>
+          <w:numId w:val="13"/>
+        </w:numPr>
+        <w:ind w:firstLineChars="0"/>
+      </w:pPr>
+      <w:r>
+        <w:rPr>
+          <w:rFonts w:hint="eastAsia"/>
+        </w:rPr>
+        <w:t>init_upstream</w:t>
+      </w:r>
+    </w:p>
+    <w:p>
+      <w:pPr>
+        <w:pStyle w:val="BodyTextFirstIndent"/>
+        <w:ind w:left="1140" w:firstLineChars="0" w:firstLine="0"/>
+      </w:pPr>
+      <w:r>
+        <w:rPr>
+          <w:rFonts w:hint="eastAsia"/>
+        </w:rPr>
+        <w:t>配置过程中设置（参考</w:t>
+      </w:r>
+      <w:r>
+        <w:rPr>
+          <w:rFonts w:hint="eastAsia"/>
+        </w:rPr>
+        <w:t>ip_hash directive</w:t>
+      </w:r>
+      <w:r>
+        <w:rPr>
+          <w:rFonts w:hint="eastAsia"/>
+        </w:rPr>
+        <w:t>）。它的主要责任是建立负载均衡策略的数据结构（由</w:t>
+      </w:r>
+      <w:r>
+        <w:rPr>
+          <w:rFonts w:hint="eastAsia"/>
+        </w:rPr>
+        <w:t>ngx_http_upstream_peer_t</w:t>
+      </w:r>
+      <w:r>
+        <w:rPr>
+          <w:rFonts w:hint="eastAsia"/>
+        </w:rPr>
+        <w:t>的</w:t>
+      </w:r>
+      <w:r>
+        <w:rPr>
+          <w:rFonts w:hint="eastAsia"/>
+        </w:rPr>
+        <w:t>data</w:t>
+      </w:r>
+      <w:r>
+        <w:rPr>
+          <w:rFonts w:hint="eastAsia"/>
+        </w:rPr>
+        <w:t>管理）。</w:t>
+      </w:r>
+    </w:p>
+    <w:p>
+      <w:pPr>
+        <w:pStyle w:val="BodyTextFirstIndent"/>
+        <w:ind w:left="1140" w:firstLineChars="0" w:firstLine="0"/>
+      </w:pPr>
+      <w:r>
+        <w:rPr>
+          <w:rFonts w:hint="eastAsia"/>
+        </w:rPr>
+        <w:t>设置</w:t>
+      </w:r>
+      <w:r>
+        <w:rPr>
+          <w:rFonts w:hint="eastAsia"/>
+        </w:rPr>
+        <w:t>init</w:t>
+      </w:r>
+      <w:r>
+        <w:rPr>
+          <w:rFonts w:hint="eastAsia"/>
+        </w:rPr>
+        <w:t>接口。</w:t>
+      </w:r>
+    </w:p>
+    <w:p>
+      <w:pPr>
+        <w:pStyle w:val="BodyTextFirstIndent"/>
+        <w:numPr>
+          <w:ilvl w:val="0"/>
+          <w:numId w:val="13"/>
+        </w:numPr>
+        <w:ind w:firstLineChars="0"/>
+      </w:pPr>
+      <w:r>
+        <w:rPr>
+          <w:rFonts w:hint="eastAsia"/>
+        </w:rPr>
+        <w:t>init</w:t>
+      </w:r>
+    </w:p>
+    <w:p>
+      <w:pPr>
+        <w:pStyle w:val="BodyTextFirstIndent"/>
+        <w:ind w:left="1140" w:firstLineChars="0" w:firstLine="0"/>
+      </w:pPr>
+      <w:r>
+        <w:rPr>
+          <w:rFonts w:hint="eastAsia"/>
+        </w:rPr>
+        <w:t>它由</w:t>
+      </w:r>
+      <w:r>
+        <w:rPr>
+          <w:rFonts w:hint="eastAsia"/>
+        </w:rPr>
+        <w:t>init_upstream</w:t>
+      </w:r>
+      <w:r>
+        <w:rPr>
+          <w:rFonts w:hint="eastAsia"/>
+        </w:rPr>
+        <w:t>设置。它的主要责任是建立运行时状态数据结构（由</w:t>
+      </w:r>
+      <w:r>
+        <w:rPr>
+          <w:rFonts w:hint="eastAsia"/>
+        </w:rPr>
+        <w:t>ngx_peer_connection_t</w:t>
+      </w:r>
+      <w:r>
+        <w:rPr>
+          <w:rFonts w:hint="eastAsia"/>
+        </w:rPr>
+        <w:t>的</w:t>
+      </w:r>
+      <w:r>
+        <w:rPr>
+          <w:rFonts w:hint="eastAsia"/>
+        </w:rPr>
+        <w:t>data</w:t>
+      </w:r>
+      <w:r>
+        <w:rPr>
+          <w:rFonts w:hint="eastAsia"/>
+        </w:rPr>
+        <w:t>管理）。</w:t>
+      </w:r>
+    </w:p>
+    <w:p>
+      <w:pPr>
+        <w:pStyle w:val="BodyTextFirstIndent"/>
+        <w:ind w:left="1140" w:firstLineChars="0" w:firstLine="0"/>
+      </w:pPr>
+      <w:r>
+        <w:rPr>
+          <w:rFonts w:hint="eastAsia"/>
+        </w:rPr>
+        <w:t>设置</w:t>
+      </w:r>
+      <w:r>
+        <w:rPr>
+          <w:rFonts w:hint="eastAsia"/>
+        </w:rPr>
+        <w:t>get/free</w:t>
+      </w:r>
+      <w:r>
+        <w:rPr>
+          <w:rFonts w:hint="eastAsia"/>
+        </w:rPr>
+        <w:t>接口。</w:t>
+      </w:r>
+    </w:p>
+    <w:p>
+      <w:pPr>
+        <w:pStyle w:val="BodyTextFirstIndent"/>
+        <w:numPr>
+          <w:ilvl w:val="0"/>
+          <w:numId w:val="13"/>
+        </w:numPr>
+        <w:ind w:firstLineChars="0"/>
+      </w:pPr>
+      <w:r>
+        <w:rPr>
+          <w:rFonts w:hint="eastAsia"/>
+        </w:rPr>
+        <w:t>get</w:t>
+      </w:r>
+    </w:p>
+    <w:p>
+      <w:pPr>
+        <w:pStyle w:val="BodyTextFirstIndent"/>
+        <w:ind w:left="1140" w:firstLineChars="0" w:firstLine="0"/>
+      </w:pPr>
+      <w:r>
+        <w:rPr>
+          <w:rFonts w:hint="eastAsia"/>
+        </w:rPr>
+        <w:t>它由</w:t>
+      </w:r>
+      <w:r>
+        <w:rPr>
+          <w:rFonts w:hint="eastAsia"/>
+        </w:rPr>
+        <w:t>init</w:t>
+      </w:r>
+      <w:r>
+        <w:rPr>
+          <w:rFonts w:hint="eastAsia"/>
+        </w:rPr>
+        <w:t>设置。它的主要责任是执行算法选择一个服务器，并将地址</w:t>
+      </w:r>
+      <w:r>
+        <w:rPr>
+          <w:rFonts w:hint="eastAsia"/>
+        </w:rPr>
+        <w:t>address</w:t>
+      </w:r>
+      <w:r>
+        <w:rPr>
+          <w:rFonts w:hint="eastAsia"/>
+        </w:rPr>
+        <w:t>写入</w:t>
+      </w:r>
+      <w:r>
+        <w:rPr>
+          <w:rFonts w:hint="eastAsia"/>
+        </w:rPr>
+        <w:t>ngx_peer_connection_t</w:t>
+      </w:r>
+      <w:r>
+        <w:rPr>
+          <w:rFonts w:hint="eastAsia"/>
+        </w:rPr>
+        <w:t>的</w:t>
+      </w:r>
+      <w:r>
+        <w:rPr>
+          <w:rFonts w:hint="eastAsia"/>
+        </w:rPr>
+        <w:t>address</w:t>
+      </w:r>
+      <w:r>
+        <w:rPr>
+          <w:rFonts w:hint="eastAsia"/>
+        </w:rPr>
+        <w:t>。</w:t>
+      </w:r>
+    </w:p>
+    <w:p>
+      <w:pPr>
+        <w:pStyle w:val="BodyTextFirstIndent"/>
+        <w:numPr>
+          <w:ilvl w:val="0"/>
+          <w:numId w:val="13"/>
+        </w:numPr>
+        <w:ind w:firstLineChars="0"/>
+      </w:pPr>
+      <w:r>
+        <w:rPr>
+          <w:rFonts w:hint="eastAsia"/>
+        </w:rPr>
+        <w:t>free</w:t>
+      </w:r>
+    </w:p>
+    <w:p>
+      <w:pPr>
+        <w:pStyle w:val="BodyTextFirstIndent"/>
+        <w:ind w:left="1140" w:firstLineChars="0" w:firstLine="0"/>
+      </w:pPr>
+      <w:r>
+        <w:rPr>
+          <w:rFonts w:hint="eastAsia"/>
+        </w:rPr>
+        <w:t>它由</w:t>
+      </w:r>
+      <w:r>
+        <w:rPr>
+          <w:rFonts w:hint="eastAsia"/>
+        </w:rPr>
+        <w:t>init</w:t>
+      </w:r>
+      <w:r>
+        <w:rPr>
+          <w:rFonts w:hint="eastAsia"/>
+        </w:rPr>
+        <w:t>设置。</w:t>
+      </w:r>
+      <w:r>
+        <w:rPr>
+          <w:rFonts w:hint="eastAsia"/>
+        </w:rPr>
+        <w:t>TODO</w:t>
       </w:r>
     </w:p>
     <w:p>
@@ -1388,6 +2595,119 @@
     </w:lvl>
   </w:abstractNum>
   <w:abstractNum w:abstractNumId="8">
+    <w:nsid w:val="538D0817"/>
+    <w:multiLevelType w:val="hybridMultilevel"/>
+    <w:tmpl w:val="0956882C"/>
+    <w:lvl w:ilvl="0" w:tplc="04090001">
+      <w:start w:val="1"/>
+      <w:numFmt w:val="bullet"/>
+      <w:lvlText w:val=""/>
+      <w:lvlJc w:val="left"/>
+      <w:pPr>
+        <w:ind w:left="1140" w:hanging="360"/>
+      </w:pPr>
+      <w:rPr>
+        <w:rFonts w:ascii="Symbol" w:hAnsi="Symbol" w:hint="default"/>
+      </w:rPr>
+    </w:lvl>
+    <w:lvl w:ilvl="1" w:tplc="04090003" w:tentative="1">
+      <w:start w:val="1"/>
+      <w:numFmt w:val="bullet"/>
+      <w:lvlText w:val="o"/>
+      <w:lvlJc w:val="left"/>
+      <w:pPr>
+        <w:ind w:left="1860" w:hanging="360"/>
+      </w:pPr>
+      <w:rPr>
+        <w:rFonts w:ascii="Courier New" w:hAnsi="Courier New" w:cs="Courier New" w:hint="default"/>
+      </w:rPr>
+    </w:lvl>
+    <w:lvl w:ilvl="2" w:tplc="04090005" w:tentative="1">
+      <w:start w:val="1"/>
+      <w:numFmt w:val="bullet"/>
+      <w:lvlText w:val=""/>
+      <w:lvlJc w:val="left"/>
+      <w:pPr>
+        <w:ind w:left="2580" w:hanging="360"/>
+      </w:pPr>
+      <w:rPr>
+        <w:rFonts w:ascii="Wingdings" w:hAnsi="Wingdings" w:hint="default"/>
+      </w:rPr>
+    </w:lvl>
+    <w:lvl w:ilvl="3" w:tplc="04090001" w:tentative="1">
+      <w:start w:val="1"/>
+      <w:numFmt w:val="bullet"/>
+      <w:lvlText w:val=""/>
+      <w:lvlJc w:val="left"/>
+      <w:pPr>
+        <w:ind w:left="3300" w:hanging="360"/>
+      </w:pPr>
+      <w:rPr>
+        <w:rFonts w:ascii="Symbol" w:hAnsi="Symbol" w:hint="default"/>
+      </w:rPr>
+    </w:lvl>
+    <w:lvl w:ilvl="4" w:tplc="04090003" w:tentative="1">
+      <w:start w:val="1"/>
+      <w:numFmt w:val="bullet"/>
+      <w:lvlText w:val="o"/>
+      <w:lvlJc w:val="left"/>
+      <w:pPr>
+        <w:ind w:left="4020" w:hanging="360"/>
+      </w:pPr>
+      <w:rPr>
+        <w:rFonts w:ascii="Courier New" w:hAnsi="Courier New" w:cs="Courier New" w:hint="default"/>
+      </w:rPr>
+    </w:lvl>
+    <w:lvl w:ilvl="5" w:tplc="04090005" w:tentative="1">
+      <w:start w:val="1"/>
+      <w:numFmt w:val="bullet"/>
+      <w:lvlText w:val=""/>
+      <w:lvlJc w:val="left"/>
+      <w:pPr>
+        <w:ind w:left="4740" w:hanging="360"/>
+      </w:pPr>
+      <w:rPr>
+        <w:rFonts w:ascii="Wingdings" w:hAnsi="Wingdings" w:hint="default"/>
+      </w:rPr>
+    </w:lvl>
+    <w:lvl w:ilvl="6" w:tplc="04090001" w:tentative="1">
+      <w:start w:val="1"/>
+      <w:numFmt w:val="bullet"/>
+      <w:lvlText w:val=""/>
+      <w:lvlJc w:val="left"/>
+      <w:pPr>
+        <w:ind w:left="5460" w:hanging="360"/>
+      </w:pPr>
+      <w:rPr>
+        <w:rFonts w:ascii="Symbol" w:hAnsi="Symbol" w:hint="default"/>
+      </w:rPr>
+    </w:lvl>
+    <w:lvl w:ilvl="7" w:tplc="04090003" w:tentative="1">
+      <w:start w:val="1"/>
+      <w:numFmt w:val="bullet"/>
+      <w:lvlText w:val="o"/>
+      <w:lvlJc w:val="left"/>
+      <w:pPr>
+        <w:ind w:left="6180" w:hanging="360"/>
+      </w:pPr>
+      <w:rPr>
+        <w:rFonts w:ascii="Courier New" w:hAnsi="Courier New" w:cs="Courier New" w:hint="default"/>
+      </w:rPr>
+    </w:lvl>
+    <w:lvl w:ilvl="8" w:tplc="04090005" w:tentative="1">
+      <w:start w:val="1"/>
+      <w:numFmt w:val="bullet"/>
+      <w:lvlText w:val=""/>
+      <w:lvlJc w:val="left"/>
+      <w:pPr>
+        <w:ind w:left="6900" w:hanging="360"/>
+      </w:pPr>
+      <w:rPr>
+        <w:rFonts w:ascii="Wingdings" w:hAnsi="Wingdings" w:hint="default"/>
+      </w:rPr>
+    </w:lvl>
+  </w:abstractNum>
+  <w:abstractNum w:abstractNumId="9">
     <w:nsid w:val="57E23A7B"/>
     <w:multiLevelType w:val="hybridMultilevel"/>
     <w:tmpl w:val="631E055E"/>
@@ -1500,7 +2820,7 @@
       </w:rPr>
     </w:lvl>
   </w:abstractNum>
-  <w:abstractNum w:abstractNumId="9">
+  <w:abstractNum w:abstractNumId="10">
     <w:nsid w:val="6533209A"/>
     <w:multiLevelType w:val="hybridMultilevel"/>
     <w:tmpl w:val="D00AA3C0"/>
@@ -1613,7 +2933,7 @@
       </w:rPr>
     </w:lvl>
   </w:abstractNum>
-  <w:abstractNum w:abstractNumId="10">
+  <w:abstractNum w:abstractNumId="11">
     <w:nsid w:val="71AE5FBE"/>
     <w:multiLevelType w:val="multilevel"/>
     <w:tmpl w:val="EA1CFC3E"/>
@@ -1769,7 +3089,7 @@
       </w:rPr>
     </w:lvl>
   </w:abstractNum>
-  <w:abstractNum w:abstractNumId="11">
+  <w:abstractNum w:abstractNumId="12">
     <w:nsid w:val="7ABA7BB7"/>
     <w:multiLevelType w:val="hybridMultilevel"/>
     <w:tmpl w:val="017AE8D6"/>
@@ -1883,13 +3203,13 @@
     </w:lvl>
   </w:abstractNum>
   <w:num w:numId="1">
-    <w:abstractNumId w:val="10"/>
+    <w:abstractNumId w:val="11"/>
   </w:num>
   <w:num w:numId="2">
     <w:abstractNumId w:val="6"/>
   </w:num>
   <w:num w:numId="3">
-    <w:abstractNumId w:val="11"/>
+    <w:abstractNumId w:val="12"/>
   </w:num>
   <w:num w:numId="4">
     <w:abstractNumId w:val="0"/>
@@ -1907,7 +3227,7 @@
     <w:abstractNumId w:val="1"/>
   </w:num>
   <w:num w:numId="9">
-    <w:abstractNumId w:val="8"/>
+    <w:abstractNumId w:val="9"/>
   </w:num>
   <w:num w:numId="10">
     <w:abstractNumId w:val="3"/>
@@ -1916,7 +3236,10 @@
     <w:abstractNumId w:val="4"/>
   </w:num>
   <w:num w:numId="12">
-    <w:abstractNumId w:val="9"/>
+    <w:abstractNumId w:val="10"/>
+  </w:num>
+  <w:num w:numId="13">
+    <w:abstractNumId w:val="8"/>
   </w:num>
   <w:numIdMacAtCleanup w:val="7"/>
 </w:numbering>

</xml_diff>

<commit_message>
Update documents for accept mutex
</commit_message>
<xml_diff>
--- a/doc/Nginx HTTP Load Balance.docx
+++ b/doc/Nginx HTTP Load Balance.docx
@@ -34,6 +34,119 @@
       <w:pPr>
         <w:pStyle w:val="BodyTextFirstIndent"/>
         <w:ind w:firstLine="420"/>
+        <w:rPr>
+          <w:rFonts w:hint="eastAsia"/>
+        </w:rPr>
+      </w:pPr>
+      <w:r>
+        <w:rPr>
+          <w:rFonts w:hint="eastAsia"/>
+        </w:rPr>
+        <w:t>负载均衡包括二个方面：</w:t>
+      </w:r>
+    </w:p>
+    <w:p>
+      <w:pPr>
+        <w:pStyle w:val="BodyTextFirstIndent"/>
+        <w:numPr>
+          <w:ilvl w:val="0"/>
+          <w:numId w:val="14"/>
+        </w:numPr>
+        <w:ind w:firstLineChars="0"/>
+        <w:rPr>
+          <w:rFonts w:hint="eastAsia"/>
+        </w:rPr>
+      </w:pPr>
+      <w:r>
+        <w:rPr>
+          <w:rFonts w:hint="eastAsia"/>
+        </w:rPr>
+        <w:t>Worker Process</w:t>
+      </w:r>
+    </w:p>
+    <w:p>
+      <w:pPr>
+        <w:pStyle w:val="BodyTextFirstIndent"/>
+        <w:ind w:left="360" w:firstLine="420"/>
+        <w:rPr>
+          <w:rFonts w:hint="eastAsia"/>
+        </w:rPr>
+      </w:pPr>
+      <w:r>
+        <w:rPr>
+          <w:rFonts w:hint="eastAsia"/>
+        </w:rPr>
+        <w:t>Worker</w:t>
+      </w:r>
+      <w:r>
+        <w:rPr>
+          <w:rFonts w:hint="eastAsia"/>
+        </w:rPr>
+        <w:t>进程之间的负载均衡，具体是指</w:t>
+      </w:r>
+      <w:r>
+        <w:rPr>
+          <w:rFonts w:hint="eastAsia"/>
+        </w:rPr>
+        <w:t>Worker</w:t>
+      </w:r>
+      <w:r>
+        <w:rPr>
+          <w:rFonts w:hint="eastAsia"/>
+        </w:rPr>
+        <w:t>处理连接</w:t>
+      </w:r>
+      <w:r>
+        <w:rPr>
+          <w:rFonts w:hint="eastAsia"/>
+        </w:rPr>
+        <w:t>(Connection)</w:t>
+      </w:r>
+      <w:r>
+        <w:rPr>
+          <w:rFonts w:hint="eastAsia"/>
+        </w:rPr>
+        <w:t>数量的平衡。它由</w:t>
+      </w:r>
+      <w:r>
+        <w:rPr>
+          <w:rFonts w:hint="eastAsia"/>
+        </w:rPr>
+        <w:t>Accept Mutex</w:t>
+      </w:r>
+      <w:r>
+        <w:rPr>
+          <w:rFonts w:hint="eastAsia"/>
+        </w:rPr>
+        <w:t>实现。</w:t>
+      </w:r>
+    </w:p>
+    <w:p>
+      <w:pPr>
+        <w:pStyle w:val="BodyTextFirstIndent"/>
+        <w:numPr>
+          <w:ilvl w:val="0"/>
+          <w:numId w:val="14"/>
+        </w:numPr>
+        <w:ind w:firstLineChars="0"/>
+        <w:rPr>
+          <w:rFonts w:hint="eastAsia"/>
+        </w:rPr>
+      </w:pPr>
+      <w:r>
+        <w:rPr>
+          <w:rFonts w:hint="eastAsia"/>
+        </w:rPr>
+        <w:t>Upstream Server</w:t>
+      </w:r>
+    </w:p>
+    <w:p>
+      <w:pPr>
+        <w:pStyle w:val="BodyTextFirstIndent"/>
+        <w:ind w:left="360" w:firstLine="420"/>
+        <w:rPr>
+          <w:rFonts w:hint="eastAsia"/>
+        </w:rPr>
       </w:pPr>
       <w:r>
         <w:rPr>
@@ -58,6 +171,766 @@
           <w:rFonts w:hint="eastAsia"/>
         </w:rPr>
         <w:t>的请求均匀地分流到上游服务器，以达到上游服务器群中的各台服务器的负荷比较平均。</w:t>
+      </w:r>
+    </w:p>
+    <w:p>
+      <w:pPr>
+        <w:pStyle w:val="BodyTextFirstIndent"/>
+        <w:ind w:left="360" w:firstLine="420"/>
+        <w:rPr>
+          <w:rFonts w:hint="eastAsia"/>
+        </w:rPr>
+      </w:pPr>
+      <w:r>
+        <w:rPr>
+          <w:rFonts w:hint="eastAsia"/>
+        </w:rPr>
+        <w:t>具体有</w:t>
+      </w:r>
+      <w:r>
+        <w:rPr>
+          <w:rFonts w:hint="eastAsia"/>
+        </w:rPr>
+        <w:t>Round Robin</w:t>
+      </w:r>
+      <w:r>
+        <w:rPr>
+          <w:rFonts w:hint="eastAsia"/>
+        </w:rPr>
+        <w:t>、</w:t>
+      </w:r>
+      <w:r>
+        <w:rPr>
+          <w:rFonts w:hint="eastAsia"/>
+        </w:rPr>
+        <w:t>IP Hash</w:t>
+      </w:r>
+      <w:r>
+        <w:rPr>
+          <w:rFonts w:hint="eastAsia"/>
+        </w:rPr>
+        <w:t>、</w:t>
+      </w:r>
+      <w:r>
+        <w:rPr>
+          <w:rFonts w:hint="eastAsia"/>
+        </w:rPr>
+        <w:t xml:space="preserve">Least Conn </w:t>
+      </w:r>
+      <w:r>
+        <w:rPr>
+          <w:rFonts w:hint="eastAsia"/>
+        </w:rPr>
+        <w:t>等</w:t>
+      </w:r>
+      <w:r>
+        <w:rPr>
+          <w:rFonts w:hint="eastAsia"/>
+        </w:rPr>
+        <w:t>策略</w:t>
+      </w:r>
+      <w:r>
+        <w:rPr>
+          <w:rFonts w:hint="eastAsia"/>
+        </w:rPr>
+        <w:t>。</w:t>
+      </w:r>
+    </w:p>
+    <w:p>
+      <w:pPr>
+        <w:pStyle w:val="Heading1"/>
+        <w:rPr>
+          <w:rFonts w:hint="eastAsia"/>
+        </w:rPr>
+      </w:pPr>
+      <w:r>
+        <w:rPr>
+          <w:rFonts w:hint="eastAsia"/>
+        </w:rPr>
+        <w:t>Accept Mutex</w:t>
+      </w:r>
+    </w:p>
+    <w:p>
+      <w:pPr>
+        <w:pStyle w:val="Heading2"/>
+        <w:rPr>
+          <w:rFonts w:hint="eastAsia"/>
+        </w:rPr>
+      </w:pPr>
+      <w:r>
+        <w:rPr>
+          <w:rFonts w:hint="eastAsia"/>
+        </w:rPr>
+        <w:t>惊群与竞争</w:t>
+      </w:r>
+    </w:p>
+    <w:p>
+      <w:pPr>
+        <w:pStyle w:val="BodyTextFirstIndent"/>
+        <w:ind w:firstLine="420"/>
+        <w:rPr>
+          <w:rFonts w:hint="eastAsia"/>
+        </w:rPr>
+      </w:pPr>
+      <w:r>
+        <w:rPr>
+          <w:rFonts w:hint="eastAsia"/>
+        </w:rPr>
+        <w:t>所有的</w:t>
+      </w:r>
+      <w:r>
+        <w:rPr>
+          <w:rFonts w:hint="eastAsia"/>
+        </w:rPr>
+        <w:t>Worker</w:t>
+      </w:r>
+      <w:r>
+        <w:rPr>
+          <w:rFonts w:hint="eastAsia"/>
+        </w:rPr>
+        <w:t>都监听相同的</w:t>
+      </w:r>
+      <w:r>
+        <w:rPr>
+          <w:rFonts w:hint="eastAsia"/>
+        </w:rPr>
+        <w:t>Listen Socket</w:t>
+      </w:r>
+      <w:r>
+        <w:rPr>
+          <w:rFonts w:hint="eastAsia"/>
+        </w:rPr>
+        <w:t>以获得新的连接</w:t>
+      </w:r>
+      <w:r>
+        <w:rPr>
+          <w:rFonts w:hint="eastAsia"/>
+        </w:rPr>
+        <w:t>(Connection)</w:t>
+      </w:r>
+      <w:r>
+        <w:rPr>
+          <w:rFonts w:hint="eastAsia"/>
+        </w:rPr>
+        <w:t>。当一个新的连接到达时，所有的</w:t>
+      </w:r>
+      <w:r>
+        <w:rPr>
+          <w:rFonts w:hint="eastAsia"/>
+        </w:rPr>
+        <w:t>Worker</w:t>
+      </w:r>
+      <w:r>
+        <w:rPr>
+          <w:rFonts w:hint="eastAsia"/>
+        </w:rPr>
+        <w:t>都会从</w:t>
+      </w:r>
+      <w:r>
+        <w:rPr>
+          <w:rFonts w:hint="eastAsia"/>
+        </w:rPr>
+        <w:t>epoll_wait()</w:t>
+      </w:r>
+      <w:r>
+        <w:rPr>
+          <w:rFonts w:hint="eastAsia"/>
+        </w:rPr>
+        <w:t>被唤醒。</w:t>
+      </w:r>
+    </w:p>
+    <w:p>
+      <w:pPr>
+        <w:pStyle w:val="BodyTextFirstIndent"/>
+        <w:ind w:firstLine="420"/>
+        <w:rPr>
+          <w:rFonts w:hint="eastAsia"/>
+        </w:rPr>
+      </w:pPr>
+      <w:r>
+        <w:rPr>
+          <w:rFonts w:hint="eastAsia"/>
+        </w:rPr>
+        <w:t>都收到一个</w:t>
+      </w:r>
+      <w:r>
+        <w:rPr>
+          <w:rFonts w:hint="eastAsia"/>
+        </w:rPr>
+        <w:t>Accept</w:t>
+      </w:r>
+      <w:r>
+        <w:rPr>
+          <w:rFonts w:hint="eastAsia"/>
+        </w:rPr>
+        <w:t>事件，然后开始竞争</w:t>
+      </w:r>
+      <w:r>
+        <w:rPr>
+          <w:rFonts w:hint="eastAsia"/>
+        </w:rPr>
+        <w:t>Accept</w:t>
+      </w:r>
+      <w:r>
+        <w:rPr>
+          <w:rFonts w:hint="eastAsia"/>
+        </w:rPr>
+        <w:t>。只有一个</w:t>
+      </w:r>
+      <w:r>
+        <w:rPr>
+          <w:rFonts w:hint="eastAsia"/>
+        </w:rPr>
+        <w:t>Worker</w:t>
+      </w:r>
+      <w:r>
+        <w:rPr>
+          <w:rFonts w:hint="eastAsia"/>
+        </w:rPr>
+        <w:t>能</w:t>
+      </w:r>
+      <w:r>
+        <w:rPr>
+          <w:rFonts w:hint="eastAsia"/>
+        </w:rPr>
+        <w:t>accept</w:t>
+      </w:r>
+      <w:r>
+        <w:rPr>
+          <w:rFonts w:hint="eastAsia"/>
+        </w:rPr>
+        <w:t>成功，其余的</w:t>
+      </w:r>
+      <w:r>
+        <w:rPr>
+          <w:rFonts w:hint="eastAsia"/>
+        </w:rPr>
+        <w:t>Worker</w:t>
+      </w:r>
+      <w:r>
+        <w:rPr>
+          <w:rFonts w:hint="eastAsia"/>
+        </w:rPr>
+        <w:t>都</w:t>
+      </w:r>
+      <w:r>
+        <w:rPr>
+          <w:rFonts w:hint="eastAsia"/>
+        </w:rPr>
+        <w:t>accept</w:t>
+      </w:r>
+      <w:r>
+        <w:rPr>
+          <w:rFonts w:hint="eastAsia"/>
+        </w:rPr>
+        <w:t>失败，做了一次无用功。</w:t>
+      </w:r>
+    </w:p>
+    <w:p>
+      <w:pPr>
+        <w:pStyle w:val="BodyTextFirstIndent"/>
+        <w:ind w:firstLine="420"/>
+        <w:rPr>
+          <w:rFonts w:hint="eastAsia"/>
+        </w:rPr>
+      </w:pPr>
+      <w:r>
+        <w:rPr>
+          <w:rFonts w:hint="eastAsia"/>
+        </w:rPr>
+        <w:t>这种现象形象地称为“惊群</w:t>
+      </w:r>
+      <w:r>
+        <w:rPr>
+          <w:rFonts w:hint="eastAsia"/>
+        </w:rPr>
+        <w:t>(Thundering Herd)</w:t>
+      </w:r>
+      <w:r>
+        <w:rPr>
+          <w:rFonts w:hint="eastAsia"/>
+        </w:rPr>
+        <w:t>”。</w:t>
+      </w:r>
+    </w:p>
+    <w:p>
+      <w:pPr>
+        <w:pStyle w:val="BodyTextFirstIndent"/>
+        <w:tabs>
+          <w:tab w:val="left" w:pos="10875"/>
+        </w:tabs>
+        <w:ind w:firstLine="420"/>
+        <w:rPr>
+          <w:rFonts w:hint="eastAsia"/>
+        </w:rPr>
+      </w:pPr>
+      <w:r>
+        <w:rPr>
+          <w:rFonts w:hint="eastAsia"/>
+        </w:rPr>
+        <w:t>因为竞争的随机性，有可能导致的结果是某个</w:t>
+      </w:r>
+      <w:r>
+        <w:rPr>
+          <w:rFonts w:hint="eastAsia"/>
+        </w:rPr>
+        <w:t>Worker</w:t>
+      </w:r>
+      <w:r>
+        <w:rPr>
+          <w:rFonts w:hint="eastAsia"/>
+        </w:rPr>
+        <w:t>进程</w:t>
+      </w:r>
+      <w:r>
+        <w:rPr>
+          <w:rFonts w:hint="eastAsia"/>
+        </w:rPr>
+        <w:t>Accept</w:t>
+      </w:r>
+      <w:r>
+        <w:rPr>
+          <w:rFonts w:hint="eastAsia"/>
+        </w:rPr>
+        <w:t>很多</w:t>
+      </w:r>
+      <w:r>
+        <w:rPr>
+          <w:rFonts w:hint="eastAsia"/>
+        </w:rPr>
+        <w:t>Connection</w:t>
+      </w:r>
+      <w:r>
+        <w:rPr>
+          <w:rFonts w:hint="eastAsia"/>
+        </w:rPr>
+        <w:t>，而</w:t>
+      </w:r>
+      <w:r>
+        <w:rPr>
+          <w:rFonts w:hint="eastAsia"/>
+        </w:rPr>
+        <w:t>某个</w:t>
+      </w:r>
+      <w:r>
+        <w:rPr>
+          <w:rFonts w:hint="eastAsia"/>
+        </w:rPr>
+        <w:t>Worker</w:t>
+      </w:r>
+      <w:r>
+        <w:rPr>
+          <w:rFonts w:hint="eastAsia"/>
+        </w:rPr>
+        <w:t>却很少，造成负载不均衡。</w:t>
+      </w:r>
+      <w:r>
+        <w:tab/>
+      </w:r>
+    </w:p>
+    <w:p>
+      <w:pPr>
+        <w:pStyle w:val="Heading2"/>
+        <w:rPr>
+          <w:rFonts w:hint="eastAsia"/>
+        </w:rPr>
+      </w:pPr>
+      <w:r>
+        <w:rPr>
+          <w:rFonts w:hint="eastAsia"/>
+        </w:rPr>
+        <w:t>负载度量</w:t>
+      </w:r>
+    </w:p>
+    <w:p>
+      <w:pPr>
+        <w:pStyle w:val="BodyTextFirstIndent"/>
+        <w:ind w:firstLine="420"/>
+        <w:rPr>
+          <w:rFonts w:hint="eastAsia"/>
+        </w:rPr>
+      </w:pPr>
+      <w:r>
+        <w:rPr>
+          <w:rFonts w:hint="eastAsia"/>
+        </w:rPr>
+        <w:t>以最大连接数的</w:t>
+      </w:r>
+      <w:r>
+        <w:rPr>
+          <w:rFonts w:hint="eastAsia"/>
+        </w:rPr>
+        <w:t>7/8</w:t>
+      </w:r>
+      <w:r>
+        <w:rPr>
+          <w:rFonts w:hint="eastAsia"/>
+        </w:rPr>
+        <w:t>为基准，如果实际连接数超过它则表示</w:t>
+      </w:r>
+      <w:r>
+        <w:rPr>
+          <w:rFonts w:hint="eastAsia"/>
+        </w:rPr>
+        <w:t>Worker</w:t>
+      </w:r>
+      <w:r>
+        <w:rPr>
+          <w:rFonts w:hint="eastAsia"/>
+        </w:rPr>
+        <w:t>过载。</w:t>
+      </w:r>
+    </w:p>
+    <w:p>
+      <w:pPr>
+        <w:pStyle w:val="BodyTextFirstIndent"/>
+        <w:ind w:firstLine="420"/>
+        <w:rPr>
+          <w:rFonts w:hint="eastAsia"/>
+        </w:rPr>
+      </w:pPr>
+      <w:r>
+        <w:rPr>
+          <w:rFonts w:hint="eastAsia"/>
+        </w:rPr>
+        <w:t xml:space="preserve">ngx_accept_disabled = used_connection_n </w:t>
+      </w:r>
+      <w:r>
+        <w:t>–</w:t>
+      </w:r>
+      <w:r>
+        <w:rPr>
+          <w:rFonts w:hint="eastAsia"/>
+        </w:rPr>
+        <w:t xml:space="preserve"> connection_n * 7/8</w:t>
+      </w:r>
+    </w:p>
+    <w:p>
+      <w:pPr>
+        <w:pStyle w:val="BodyTextFirstIndent"/>
+        <w:ind w:firstLine="420"/>
+        <w:rPr>
+          <w:rFonts w:hint="eastAsia"/>
+        </w:rPr>
+      </w:pPr>
+      <w:r>
+        <w:rPr>
+          <w:rFonts w:hint="eastAsia"/>
+        </w:rPr>
+        <w:t xml:space="preserve">                 = connection_n </w:t>
+      </w:r>
+      <w:r>
+        <w:t>–</w:t>
+      </w:r>
+      <w:r>
+        <w:rPr>
+          <w:rFonts w:hint="eastAsia"/>
+        </w:rPr>
+        <w:t xml:space="preserve"> free_connection_n </w:t>
+      </w:r>
+      <w:r>
+        <w:t>–</w:t>
+      </w:r>
+      <w:r>
+        <w:rPr>
+          <w:rFonts w:hint="eastAsia"/>
+        </w:rPr>
+        <w:t xml:space="preserve"> connection_n * 7/8</w:t>
+      </w:r>
+    </w:p>
+    <w:p>
+      <w:pPr>
+        <w:pStyle w:val="BodyTextFirstIndent"/>
+        <w:ind w:firstLine="420"/>
+        <w:rPr>
+          <w:rFonts w:hint="eastAsia"/>
+        </w:rPr>
+      </w:pPr>
+      <w:r>
+        <w:rPr>
+          <w:rFonts w:hint="eastAsia"/>
+        </w:rPr>
+        <w:t xml:space="preserve">                 = connection_n / 8 </w:t>
+      </w:r>
+      <w:r>
+        <w:t>–</w:t>
+      </w:r>
+      <w:r>
+        <w:rPr>
+          <w:rFonts w:hint="eastAsia"/>
+        </w:rPr>
+        <w:t xml:space="preserve"> free_connection_n</w:t>
+      </w:r>
+    </w:p>
+    <w:p>
+      <w:pPr>
+        <w:pStyle w:val="BodyTextFirstIndent"/>
+        <w:ind w:firstLine="420"/>
+        <w:rPr>
+          <w:rFonts w:hint="eastAsia"/>
+        </w:rPr>
+      </w:pPr>
+      <w:r>
+        <w:rPr>
+          <w:rFonts w:hint="eastAsia"/>
+        </w:rPr>
+        <w:t>n</w:t>
+      </w:r>
+      <w:r>
+        <w:rPr>
+          <w:rFonts w:hint="eastAsia"/>
+        </w:rPr>
+        <w:t>gx_accept_disabled</w:t>
+      </w:r>
+      <w:r>
+        <w:rPr>
+          <w:rFonts w:hint="eastAsia"/>
+        </w:rPr>
+        <w:t>是</w:t>
+      </w:r>
+      <w:r>
+        <w:rPr>
+          <w:rFonts w:hint="eastAsia"/>
+        </w:rPr>
+        <w:t>Worker</w:t>
+      </w:r>
+      <w:r>
+        <w:rPr>
+          <w:rFonts w:hint="eastAsia"/>
+        </w:rPr>
+        <w:t>负载轻重的量化。数值越大，表示负载越重，数值越少，表示负载越轻。大于</w:t>
+      </w:r>
+      <w:r>
+        <w:rPr>
+          <w:rFonts w:hint="eastAsia"/>
+        </w:rPr>
+        <w:t>0</w:t>
+      </w:r>
+      <w:r>
+        <w:rPr>
+          <w:rFonts w:hint="eastAsia"/>
+        </w:rPr>
+        <w:t>，表示过载。</w:t>
+      </w:r>
+    </w:p>
+    <w:p>
+      <w:pPr>
+        <w:pStyle w:val="BodyTextFirstIndent"/>
+        <w:ind w:firstLine="420"/>
+        <w:rPr>
+          <w:rFonts w:hint="eastAsia"/>
+        </w:rPr>
+      </w:pPr>
+      <w:r>
+        <w:rPr>
+          <w:rFonts w:hint="eastAsia"/>
+        </w:rPr>
+        <w:t>经过上述公式的推导，</w:t>
+      </w:r>
+      <w:r>
+        <w:rPr>
+          <w:rFonts w:hint="eastAsia"/>
+        </w:rPr>
+        <w:t>降低了计算量。</w:t>
+      </w:r>
+    </w:p>
+    <w:p>
+      <w:pPr>
+        <w:pStyle w:val="BodyTextFirstIndent"/>
+        <w:ind w:firstLine="420"/>
+        <w:rPr>
+          <w:rFonts w:hint="eastAsia"/>
+        </w:rPr>
+      </w:pPr>
+      <w:r>
+        <w:rPr>
+          <w:rFonts w:hint="eastAsia"/>
+        </w:rPr>
+        <w:t>ngx_accept_disabled</w:t>
+      </w:r>
+      <w:r>
+        <w:rPr>
+          <w:rFonts w:hint="eastAsia"/>
+        </w:rPr>
+        <w:t>在接受一个新连接时重新计算。</w:t>
+      </w:r>
+    </w:p>
+    <w:p>
+      <w:pPr>
+        <w:pStyle w:val="Heading2"/>
+        <w:rPr>
+          <w:rFonts w:hint="eastAsia"/>
+        </w:rPr>
+      </w:pPr>
+      <w:r>
+        <w:rPr>
+          <w:rFonts w:hint="eastAsia"/>
+        </w:rPr>
+        <w:t>解决方案</w:t>
+      </w:r>
+    </w:p>
+    <w:p>
+      <w:pPr>
+        <w:pStyle w:val="BodyTextFirstIndent"/>
+        <w:ind w:firstLine="420"/>
+        <w:rPr>
+          <w:rFonts w:hint="eastAsia"/>
+        </w:rPr>
+      </w:pPr>
+      <w:r>
+        <w:rPr>
+          <w:rFonts w:hint="eastAsia"/>
+        </w:rPr>
+        <w:t>只要满足同一时刻只有一个</w:t>
+      </w:r>
+      <w:r>
+        <w:rPr>
+          <w:rFonts w:hint="eastAsia"/>
+        </w:rPr>
+        <w:t>Worker</w:t>
+      </w:r>
+      <w:r>
+        <w:rPr>
+          <w:rFonts w:hint="eastAsia"/>
+        </w:rPr>
+        <w:t>在监听</w:t>
+      </w:r>
+      <w:r>
+        <w:rPr>
+          <w:rFonts w:hint="eastAsia"/>
+        </w:rPr>
+        <w:t>Listen Socket</w:t>
+      </w:r>
+      <w:r>
+        <w:rPr>
+          <w:rFonts w:hint="eastAsia"/>
+        </w:rPr>
+        <w:t>，就不会出现“惊群”问题。</w:t>
+      </w:r>
+    </w:p>
+    <w:p>
+      <w:pPr>
+        <w:pStyle w:val="BodyTextFirstIndent"/>
+        <w:ind w:firstLine="420"/>
+        <w:rPr>
+          <w:rFonts w:hint="eastAsia"/>
+        </w:rPr>
+      </w:pPr>
+      <w:r>
+        <w:rPr>
+          <w:rFonts w:hint="eastAsia"/>
+        </w:rPr>
+        <w:t>设置一把锁，</w:t>
+      </w:r>
+      <w:r>
+        <w:rPr>
+          <w:rFonts w:hint="eastAsia"/>
+        </w:rPr>
+        <w:t>Worker</w:t>
+      </w:r>
+      <w:r>
+        <w:rPr>
+          <w:rFonts w:hint="eastAsia"/>
+        </w:rPr>
+        <w:t>获得（加锁）锁，便有监听</w:t>
+      </w:r>
+      <w:r>
+        <w:rPr>
+          <w:rFonts w:hint="eastAsia"/>
+        </w:rPr>
+        <w:t>Listen Socket</w:t>
+      </w:r>
+      <w:r>
+        <w:rPr>
+          <w:rFonts w:hint="eastAsia"/>
+        </w:rPr>
+        <w:t>的权力，否则没有。于是“惊群”问题转化为竞争锁问题。</w:t>
+      </w:r>
+    </w:p>
+    <w:p>
+      <w:pPr>
+        <w:pStyle w:val="BodyTextFirstIndent"/>
+        <w:tabs>
+          <w:tab w:val="left" w:pos="1995"/>
+        </w:tabs>
+        <w:ind w:firstLine="420"/>
+      </w:pPr>
+      <w:r>
+        <w:rPr>
+          <w:noProof/>
+        </w:rPr>
+        <w:drawing>
+          <wp:anchor distT="0" distB="0" distL="114300" distR="114300" simplePos="0" relativeHeight="251662336" behindDoc="0" locked="0" layoutInCell="1" allowOverlap="1">
+            <wp:simplePos x="0" y="0"/>
+            <wp:positionH relativeFrom="column">
+              <wp:posOffset>285750</wp:posOffset>
+            </wp:positionH>
+            <wp:positionV relativeFrom="paragraph">
+              <wp:posOffset>-628650</wp:posOffset>
+            </wp:positionV>
+            <wp:extent cx="4838700" cy="8124825"/>
+            <wp:effectExtent l="19050" t="0" r="0" b="0"/>
+            <wp:wrapTopAndBottom/>
+            <wp:docPr id="5" name="Picture 4" descr="http_accept_mutex_flow.png"/>
+            <wp:cNvGraphicFramePr>
+              <a:graphicFrameLocks xmlns:a="http://schemas.openxmlformats.org/drawingml/2006/main" noChangeAspect="1"/>
+            </wp:cNvGraphicFramePr>
+            <a:graphic xmlns:a="http://schemas.openxmlformats.org/drawingml/2006/main">
+              <a:graphicData uri="http://schemas.openxmlformats.org/drawingml/2006/picture">
+                <pic:pic xmlns:pic="http://schemas.openxmlformats.org/drawingml/2006/picture">
+                  <pic:nvPicPr>
+                    <pic:cNvPr id="0" name="http_accept_mutex_flow.png"/>
+                    <pic:cNvPicPr/>
+                  </pic:nvPicPr>
+                  <pic:blipFill>
+                    <a:blip r:embed="rId5" cstate="print"/>
+                    <a:stretch>
+                      <a:fillRect/>
+                    </a:stretch>
+                  </pic:blipFill>
+                  <pic:spPr>
+                    <a:xfrm>
+                      <a:off x="0" y="0"/>
+                      <a:ext cx="4838700" cy="8124825"/>
+                    </a:xfrm>
+                    <a:prstGeom prst="rect">
+                      <a:avLst/>
+                    </a:prstGeom>
+                  </pic:spPr>
+                </pic:pic>
+              </a:graphicData>
+            </a:graphic>
+          </wp:anchor>
+        </w:drawing>
+      </w:r>
+    </w:p>
+    <w:p>
+      <w:pPr>
+        <w:pStyle w:val="Heading2"/>
+        <w:rPr>
+          <w:rFonts w:hint="eastAsia"/>
+        </w:rPr>
+      </w:pPr>
+      <w:r>
+        <w:rPr>
+          <w:rFonts w:hint="eastAsia"/>
+        </w:rPr>
+        <w:t>负载控制</w:t>
+      </w:r>
+    </w:p>
+    <w:p>
+      <w:pPr>
+        <w:pStyle w:val="BodyTextFirstIndent"/>
+        <w:ind w:firstLine="420"/>
+        <w:rPr>
+          <w:rFonts w:hint="eastAsia"/>
+        </w:rPr>
+      </w:pPr>
+      <w:r>
+        <w:rPr>
+          <w:rFonts w:hint="eastAsia"/>
+        </w:rPr>
+        <w:t>TODO</w:t>
       </w:r>
     </w:p>
     <w:p>
@@ -175,7 +1048,7 @@
                     <pic:cNvPicPr/>
                   </pic:nvPicPr>
                   <pic:blipFill>
-                    <a:blip r:embed="rId5" cstate="print"/>
+                    <a:blip r:embed="rId6" cstate="print"/>
                     <a:stretch>
                       <a:fillRect/>
                     </a:stretch>
@@ -441,7 +1314,7 @@
                     <pic:cNvPicPr/>
                   </pic:nvPicPr>
                   <pic:blipFill>
-                    <a:blip r:embed="rId6" cstate="print"/>
+                    <a:blip r:embed="rId7" cstate="print"/>
                     <a:stretch>
                       <a:fillRect/>
                     </a:stretch>
@@ -670,9 +1543,6 @@
     <w:p>
       <w:pPr>
         <w:pStyle w:val="Heading2"/>
-        <w:rPr>
-          <w:rFonts w:hint="eastAsia"/>
-        </w:rPr>
       </w:pPr>
       <w:r>
         <w:rPr>
@@ -815,7 +1685,7 @@
                     <pic:cNvPicPr/>
                   </pic:nvPicPr>
                   <pic:blipFill>
-                    <a:blip r:embed="rId7" cstate="print"/>
+                    <a:blip r:embed="rId8" cstate="print"/>
                     <a:stretch>
                       <a:fillRect/>
                     </a:stretch>
@@ -1269,7 +2139,7 @@
                     <pic:cNvPicPr/>
                   </pic:nvPicPr>
                   <pic:blipFill>
-                    <a:blip r:embed="rId8" cstate="print"/>
+                    <a:blip r:embed="rId9" cstate="print"/>
                     <a:stretch>
                       <a:fillRect/>
                     </a:stretch>
@@ -2252,6 +3122,119 @@
     </w:lvl>
   </w:abstractNum>
   <w:abstractNum w:abstractNumId="5">
+    <w:nsid w:val="3B9F03B2"/>
+    <w:multiLevelType w:val="hybridMultilevel"/>
+    <w:tmpl w:val="AC5E3A38"/>
+    <w:lvl w:ilvl="0" w:tplc="04090001">
+      <w:start w:val="1"/>
+      <w:numFmt w:val="bullet"/>
+      <w:lvlText w:val=""/>
+      <w:lvlJc w:val="left"/>
+      <w:pPr>
+        <w:ind w:left="780" w:hanging="360"/>
+      </w:pPr>
+      <w:rPr>
+        <w:rFonts w:ascii="Symbol" w:hAnsi="Symbol" w:hint="default"/>
+      </w:rPr>
+    </w:lvl>
+    <w:lvl w:ilvl="1" w:tplc="04090003" w:tentative="1">
+      <w:start w:val="1"/>
+      <w:numFmt w:val="bullet"/>
+      <w:lvlText w:val="o"/>
+      <w:lvlJc w:val="left"/>
+      <w:pPr>
+        <w:ind w:left="1500" w:hanging="360"/>
+      </w:pPr>
+      <w:rPr>
+        <w:rFonts w:ascii="Courier New" w:hAnsi="Courier New" w:cs="Courier New" w:hint="default"/>
+      </w:rPr>
+    </w:lvl>
+    <w:lvl w:ilvl="2" w:tplc="04090005" w:tentative="1">
+      <w:start w:val="1"/>
+      <w:numFmt w:val="bullet"/>
+      <w:lvlText w:val=""/>
+      <w:lvlJc w:val="left"/>
+      <w:pPr>
+        <w:ind w:left="2220" w:hanging="360"/>
+      </w:pPr>
+      <w:rPr>
+        <w:rFonts w:ascii="Wingdings" w:hAnsi="Wingdings" w:hint="default"/>
+      </w:rPr>
+    </w:lvl>
+    <w:lvl w:ilvl="3" w:tplc="04090001" w:tentative="1">
+      <w:start w:val="1"/>
+      <w:numFmt w:val="bullet"/>
+      <w:lvlText w:val=""/>
+      <w:lvlJc w:val="left"/>
+      <w:pPr>
+        <w:ind w:left="2940" w:hanging="360"/>
+      </w:pPr>
+      <w:rPr>
+        <w:rFonts w:ascii="Symbol" w:hAnsi="Symbol" w:hint="default"/>
+      </w:rPr>
+    </w:lvl>
+    <w:lvl w:ilvl="4" w:tplc="04090003" w:tentative="1">
+      <w:start w:val="1"/>
+      <w:numFmt w:val="bullet"/>
+      <w:lvlText w:val="o"/>
+      <w:lvlJc w:val="left"/>
+      <w:pPr>
+        <w:ind w:left="3660" w:hanging="360"/>
+      </w:pPr>
+      <w:rPr>
+        <w:rFonts w:ascii="Courier New" w:hAnsi="Courier New" w:cs="Courier New" w:hint="default"/>
+      </w:rPr>
+    </w:lvl>
+    <w:lvl w:ilvl="5" w:tplc="04090005" w:tentative="1">
+      <w:start w:val="1"/>
+      <w:numFmt w:val="bullet"/>
+      <w:lvlText w:val=""/>
+      <w:lvlJc w:val="left"/>
+      <w:pPr>
+        <w:ind w:left="4380" w:hanging="360"/>
+      </w:pPr>
+      <w:rPr>
+        <w:rFonts w:ascii="Wingdings" w:hAnsi="Wingdings" w:hint="default"/>
+      </w:rPr>
+    </w:lvl>
+    <w:lvl w:ilvl="6" w:tplc="04090001" w:tentative="1">
+      <w:start w:val="1"/>
+      <w:numFmt w:val="bullet"/>
+      <w:lvlText w:val=""/>
+      <w:lvlJc w:val="left"/>
+      <w:pPr>
+        <w:ind w:left="5100" w:hanging="360"/>
+      </w:pPr>
+      <w:rPr>
+        <w:rFonts w:ascii="Symbol" w:hAnsi="Symbol" w:hint="default"/>
+      </w:rPr>
+    </w:lvl>
+    <w:lvl w:ilvl="7" w:tplc="04090003" w:tentative="1">
+      <w:start w:val="1"/>
+      <w:numFmt w:val="bullet"/>
+      <w:lvlText w:val="o"/>
+      <w:lvlJc w:val="left"/>
+      <w:pPr>
+        <w:ind w:left="5820" w:hanging="360"/>
+      </w:pPr>
+      <w:rPr>
+        <w:rFonts w:ascii="Courier New" w:hAnsi="Courier New" w:cs="Courier New" w:hint="default"/>
+      </w:rPr>
+    </w:lvl>
+    <w:lvl w:ilvl="8" w:tplc="04090005" w:tentative="1">
+      <w:start w:val="1"/>
+      <w:numFmt w:val="bullet"/>
+      <w:lvlText w:val=""/>
+      <w:lvlJc w:val="left"/>
+      <w:pPr>
+        <w:ind w:left="6540" w:hanging="360"/>
+      </w:pPr>
+      <w:rPr>
+        <w:rFonts w:ascii="Wingdings" w:hAnsi="Wingdings" w:hint="default"/>
+      </w:rPr>
+    </w:lvl>
+  </w:abstractNum>
+  <w:abstractNum w:abstractNumId="6">
     <w:nsid w:val="40C04763"/>
     <w:multiLevelType w:val="hybridMultilevel"/>
     <w:tmpl w:val="888AA630"/>
@@ -2364,7 +3347,7 @@
       </w:rPr>
     </w:lvl>
   </w:abstractNum>
-  <w:abstractNum w:abstractNumId="6">
+  <w:abstractNum w:abstractNumId="7">
     <w:nsid w:val="43F41F1A"/>
     <w:multiLevelType w:val="hybridMultilevel"/>
     <w:tmpl w:val="3C107EF8"/>
@@ -2481,7 +3464,7 @@
       </w:pPr>
     </w:lvl>
   </w:abstractNum>
-  <w:abstractNum w:abstractNumId="7">
+  <w:abstractNum w:abstractNumId="8">
     <w:nsid w:val="536C2A96"/>
     <w:multiLevelType w:val="hybridMultilevel"/>
     <w:tmpl w:val="F4F26DE0"/>
@@ -2594,7 +3577,7 @@
       </w:rPr>
     </w:lvl>
   </w:abstractNum>
-  <w:abstractNum w:abstractNumId="8">
+  <w:abstractNum w:abstractNumId="9">
     <w:nsid w:val="538D0817"/>
     <w:multiLevelType w:val="hybridMultilevel"/>
     <w:tmpl w:val="0956882C"/>
@@ -2707,7 +3690,7 @@
       </w:rPr>
     </w:lvl>
   </w:abstractNum>
-  <w:abstractNum w:abstractNumId="9">
+  <w:abstractNum w:abstractNumId="10">
     <w:nsid w:val="57E23A7B"/>
     <w:multiLevelType w:val="hybridMultilevel"/>
     <w:tmpl w:val="631E055E"/>
@@ -2820,7 +3803,7 @@
       </w:rPr>
     </w:lvl>
   </w:abstractNum>
-  <w:abstractNum w:abstractNumId="10">
+  <w:abstractNum w:abstractNumId="11">
     <w:nsid w:val="6533209A"/>
     <w:multiLevelType w:val="hybridMultilevel"/>
     <w:tmpl w:val="D00AA3C0"/>
@@ -2933,7 +3916,7 @@
       </w:rPr>
     </w:lvl>
   </w:abstractNum>
-  <w:abstractNum w:abstractNumId="11">
+  <w:abstractNum w:abstractNumId="12">
     <w:nsid w:val="71AE5FBE"/>
     <w:multiLevelType w:val="multilevel"/>
     <w:tmpl w:val="EA1CFC3E"/>
@@ -3089,7 +4072,7 @@
       </w:rPr>
     </w:lvl>
   </w:abstractNum>
-  <w:abstractNum w:abstractNumId="12">
+  <w:abstractNum w:abstractNumId="13">
     <w:nsid w:val="7ABA7BB7"/>
     <w:multiLevelType w:val="hybridMultilevel"/>
     <w:tmpl w:val="017AE8D6"/>
@@ -3203,31 +4186,31 @@
     </w:lvl>
   </w:abstractNum>
   <w:num w:numId="1">
-    <w:abstractNumId w:val="11"/>
+    <w:abstractNumId w:val="12"/>
   </w:num>
   <w:num w:numId="2">
-    <w:abstractNumId w:val="6"/>
+    <w:abstractNumId w:val="7"/>
   </w:num>
   <w:num w:numId="3">
-    <w:abstractNumId w:val="12"/>
+    <w:abstractNumId w:val="13"/>
   </w:num>
   <w:num w:numId="4">
     <w:abstractNumId w:val="0"/>
   </w:num>
   <w:num w:numId="5">
-    <w:abstractNumId w:val="5"/>
+    <w:abstractNumId w:val="6"/>
   </w:num>
   <w:num w:numId="6">
     <w:abstractNumId w:val="2"/>
   </w:num>
   <w:num w:numId="7">
-    <w:abstractNumId w:val="7"/>
+    <w:abstractNumId w:val="8"/>
   </w:num>
   <w:num w:numId="8">
     <w:abstractNumId w:val="1"/>
   </w:num>
   <w:num w:numId="9">
-    <w:abstractNumId w:val="9"/>
+    <w:abstractNumId w:val="10"/>
   </w:num>
   <w:num w:numId="10">
     <w:abstractNumId w:val="3"/>
@@ -3236,10 +4219,13 @@
     <w:abstractNumId w:val="4"/>
   </w:num>
   <w:num w:numId="12">
-    <w:abstractNumId w:val="10"/>
+    <w:abstractNumId w:val="11"/>
   </w:num>
   <w:num w:numId="13">
-    <w:abstractNumId w:val="8"/>
+    <w:abstractNumId w:val="9"/>
+  </w:num>
+  <w:num w:numId="14">
+    <w:abstractNumId w:val="5"/>
   </w:num>
   <w:numIdMacAtCleanup w:val="7"/>
 </w:numbering>

</xml_diff>